<commit_message>
CS481 honours done hopefully
</commit_message>
<xml_diff>
--- a/CS383/honours/Documentation.docx
+++ b/CS383/honours/Documentation.docx
@@ -151,7 +151,23 @@
           <w:sz w:val="24"/>
           <w:szCs w:val="24"/>
         </w:rPr>
-        <w:t>The production of an analysis which corresponds too closely or exactly to a particular set of data, and may therefore fail to fir additional data or predict future observations reliably.</w:t>
+        <w:t xml:space="preserve">The production of an analysis which corresponds too closely or exactly to a particular set of </w:t>
+      </w:r>
+      <w:proofErr w:type="gramStart"/>
+      <w:r>
+        <w:rPr>
+          <w:sz w:val="24"/>
+          <w:szCs w:val="24"/>
+        </w:rPr>
+        <w:t>data, and</w:t>
+      </w:r>
+      <w:proofErr w:type="gramEnd"/>
+      <w:r>
+        <w:rPr>
+          <w:sz w:val="24"/>
+          <w:szCs w:val="24"/>
+        </w:rPr>
+        <w:t xml:space="preserve"> may therefore fail to fir additional data or predict future observations reliably.</w:t>
       </w:r>
       <w:r>
         <w:rPr>
@@ -290,24 +306,75 @@
       <w:pPr>
         <w:spacing w:line="480" w:lineRule="auto"/>
         <w:rPr>
-          <w:sz w:val="24"/>
-          <w:szCs w:val="24"/>
-        </w:rPr>
-      </w:pPr>
-      <w:r>
-        <w:rPr>
-          <w:rStyle w:val="reference-text"/>
-        </w:rPr>
-        <w:t xml:space="preserve">Everitt B.S., Skrondal A. (2010), </w:t>
-      </w:r>
-      <w:r>
-        <w:rPr>
           <w:rStyle w:val="reference-text"/>
           <w:i/>
           <w:iCs/>
         </w:rPr>
+      </w:pPr>
+      <w:proofErr w:type="spellStart"/>
+      <w:r>
+        <w:rPr>
+          <w:rStyle w:val="reference-text"/>
+        </w:rPr>
+        <w:t>Everitt</w:t>
+      </w:r>
+      <w:proofErr w:type="spellEnd"/>
+      <w:r>
+        <w:rPr>
+          <w:rStyle w:val="reference-text"/>
+        </w:rPr>
+        <w:t xml:space="preserve"> B.S., </w:t>
+      </w:r>
+      <w:proofErr w:type="spellStart"/>
+      <w:r>
+        <w:rPr>
+          <w:rStyle w:val="reference-text"/>
+        </w:rPr>
+        <w:t>Skrondal</w:t>
+      </w:r>
+      <w:proofErr w:type="spellEnd"/>
+      <w:r>
+        <w:rPr>
+          <w:rStyle w:val="reference-text"/>
+        </w:rPr>
+        <w:t xml:space="preserve"> A. (2010), </w:t>
+      </w:r>
+      <w:r>
+        <w:rPr>
+          <w:rStyle w:val="reference-text"/>
+          <w:i/>
+          <w:iCs/>
+        </w:rPr>
         <w:t>Cambridge Dictionary of Statistics</w:t>
       </w:r>
+    </w:p>
+    <w:p>
+      <w:pPr>
+        <w:spacing w:line="480" w:lineRule="auto"/>
+        <w:rPr>
+          <w:sz w:val="24"/>
+          <w:szCs w:val="24"/>
+        </w:rPr>
+      </w:pPr>
+      <w:hyperlink r:id="rId5" w:history="1">
+        <w:r>
+          <w:rPr>
+            <w:rStyle w:val="Hyperlink"/>
+            <w:sz w:val="24"/>
+            <w:szCs w:val="24"/>
+          </w:rPr>
+          <w:t>https://scikit-learn.org/stable/modules/generated/sklearn.linear_model.Lasso.html</w:t>
+        </w:r>
+      </w:hyperlink>
+    </w:p>
+    <w:p>
+      <w:pPr>
+        <w:spacing w:line="480" w:lineRule="auto"/>
+        <w:rPr>
+          <w:sz w:val="24"/>
+          <w:szCs w:val="24"/>
+        </w:rPr>
+      </w:pPr>
     </w:p>
     <w:sectPr>
       <w:pgSz w:w="11906" w:h="16838"/>

</xml_diff>

<commit_message>
untracked changes from previous laptop; testing
</commit_message>
<xml_diff>
--- a/CS383/honours/Documentation.docx
+++ b/CS383/honours/Documentation.docx
@@ -138,7 +138,23 @@
           <w:sz w:val="24"/>
           <w:szCs w:val="24"/>
         </w:rPr>
-        <w:t>selected by the developer; however, their relative importance to the task at hand is unknown. In this project, I use a mathematical regularisation technique, called L1 Normalisation, to identify the features that are most important to a machine learning model.</w:t>
+        <w:t>selected by the developer; however, their relative importance to the task at hand is unknown. In this project I use</w:t>
+      </w:r>
+      <w:r>
+        <w:rPr>
+          <w:rFonts w:ascii="Cambria" w:hAnsi="Cambria"/>
+          <w:sz w:val="24"/>
+          <w:szCs w:val="24"/>
+        </w:rPr>
+        <w:t>d</w:t>
+      </w:r>
+      <w:r>
+        <w:rPr>
+          <w:rFonts w:ascii="Cambria" w:hAnsi="Cambria"/>
+          <w:sz w:val="24"/>
+          <w:szCs w:val="24"/>
+        </w:rPr>
+        <w:t xml:space="preserve"> a mathematical regularisation technique, called L1 Normalisation, to identify the features that are most important to a machine learning model.</w:t>
       </w:r>
     </w:p>
     <w:p>
@@ -351,35 +367,7 @@
           <w:sz w:val="24"/>
           <w:szCs w:val="24"/>
         </w:rPr>
-        <w:t xml:space="preserve"> dataset. I used the most popular one called Lasso in </w:t>
-      </w:r>
-      <w:proofErr w:type="spellStart"/>
-      <w:proofErr w:type="gramStart"/>
-      <w:r>
-        <w:rPr>
-          <w:rFonts w:ascii="Cambria" w:hAnsi="Cambria"/>
-          <w:sz w:val="24"/>
-          <w:szCs w:val="24"/>
-        </w:rPr>
-        <w:t>sklearn.linear</w:t>
-      </w:r>
-      <w:proofErr w:type="gramEnd"/>
-      <w:r>
-        <w:rPr>
-          <w:rFonts w:ascii="Cambria" w:hAnsi="Cambria"/>
-          <w:sz w:val="24"/>
-          <w:szCs w:val="24"/>
-        </w:rPr>
-        <w:t>_model</w:t>
-      </w:r>
-      <w:proofErr w:type="spellEnd"/>
-      <w:r>
-        <w:rPr>
-          <w:rFonts w:ascii="Cambria" w:hAnsi="Cambria"/>
-          <w:sz w:val="24"/>
-          <w:szCs w:val="24"/>
-        </w:rPr>
-        <w:t>.</w:t>
+        <w:t xml:space="preserve"> dataset. I used the most popular one called Lasso in sklearn.linear_model.</w:t>
       </w:r>
       <w:r>
         <w:rPr>
@@ -590,7 +578,23 @@
           <w:sz w:val="24"/>
           <w:szCs w:val="24"/>
         </w:rPr>
-        <w:t>, which is hyperparameter change according to the data,</w:t>
+        <w:t>, which is</w:t>
+      </w:r>
+      <w:r>
+        <w:rPr>
+          <w:rFonts w:ascii="Cambria" w:hAnsi="Cambria"/>
+          <w:sz w:val="24"/>
+          <w:szCs w:val="24"/>
+        </w:rPr>
+        <w:t xml:space="preserve"> a</w:t>
+      </w:r>
+      <w:r>
+        <w:rPr>
+          <w:rFonts w:ascii="Cambria" w:hAnsi="Cambria"/>
+          <w:sz w:val="24"/>
+          <w:szCs w:val="24"/>
+        </w:rPr>
+        <w:t xml:space="preserve"> hyperparameter change according to the data,</w:t>
       </w:r>
       <w:r>
         <w:rPr>
@@ -712,23 +716,21 @@
         </w:rPr>
         <w:tab/>
       </w:r>
-      <w:proofErr w:type="gramStart"/>
-      <w:r>
-        <w:rPr>
-          <w:rFonts w:ascii="Cambria" w:hAnsi="Cambria"/>
-          <w:sz w:val="24"/>
-          <w:szCs w:val="24"/>
-        </w:rPr>
-        <w:t>So</w:t>
-      </w:r>
-      <w:proofErr w:type="gramEnd"/>
-      <w:r>
-        <w:rPr>
-          <w:rFonts w:ascii="Cambria" w:hAnsi="Cambria"/>
-          <w:sz w:val="24"/>
-          <w:szCs w:val="24"/>
-        </w:rPr>
-        <w:t xml:space="preserve"> in the conclusion</w:t>
+      <w:r>
+        <w:rPr>
+          <w:rFonts w:ascii="Cambria" w:hAnsi="Cambria"/>
+          <w:sz w:val="24"/>
+          <w:szCs w:val="24"/>
+        </w:rPr>
+        <w:t>I</w:t>
+      </w:r>
+      <w:r>
+        <w:rPr>
+          <w:rFonts w:ascii="Cambria" w:hAnsi="Cambria"/>
+          <w:sz w:val="24"/>
+          <w:szCs w:val="24"/>
+        </w:rPr>
+        <w:t>n the conclusion</w:t>
       </w:r>
       <w:r>
         <w:rPr>
@@ -744,7 +746,7 @@
           <w:sz w:val="24"/>
           <w:szCs w:val="24"/>
         </w:rPr>
-        <w:t xml:space="preserve">, there were a total of </w:t>
+        <w:t xml:space="preserve"> there were a total of </w:t>
       </w:r>
       <w:r>
         <w:rPr>
@@ -760,31 +762,55 @@
           <w:sz w:val="24"/>
           <w:szCs w:val="24"/>
         </w:rPr>
-        <w:t xml:space="preserve"> features, but features </w:t>
-      </w:r>
-      <w:r>
-        <w:rPr>
-          <w:rFonts w:ascii="Cambria" w:hAnsi="Cambria"/>
-          <w:sz w:val="24"/>
-          <w:szCs w:val="24"/>
-        </w:rPr>
-        <w:t>as you can see f</w:t>
-      </w:r>
-      <w:r>
-        <w:rPr>
-          <w:rFonts w:ascii="Cambria" w:hAnsi="Cambria"/>
-          <w:sz w:val="24"/>
-          <w:szCs w:val="24"/>
-        </w:rPr>
-        <w:t>ro</w:t>
-      </w:r>
-      <w:r>
-        <w:rPr>
-          <w:rFonts w:ascii="Cambria" w:hAnsi="Cambria"/>
-          <w:sz w:val="24"/>
-          <w:szCs w:val="24"/>
-        </w:rPr>
-        <w:t>m the chart above, the Age is a far more critical attribute for our models than the Temperature of Water</w:t>
+        <w:t xml:space="preserve"> features</w:t>
+      </w:r>
+      <w:r>
+        <w:rPr>
+          <w:rFonts w:ascii="Cambria" w:hAnsi="Cambria"/>
+          <w:sz w:val="24"/>
+          <w:szCs w:val="24"/>
+        </w:rPr>
+        <w:t>.</w:t>
+      </w:r>
+      <w:r>
+        <w:rPr>
+          <w:rFonts w:ascii="Cambria" w:hAnsi="Cambria"/>
+          <w:sz w:val="24"/>
+          <w:szCs w:val="24"/>
+        </w:rPr>
+        <w:t xml:space="preserve"> </w:t>
+      </w:r>
+      <w:r>
+        <w:rPr>
+          <w:rFonts w:ascii="Cambria" w:hAnsi="Cambria"/>
+          <w:sz w:val="24"/>
+          <w:szCs w:val="24"/>
+        </w:rPr>
+        <w:t>For</w:t>
+      </w:r>
+      <w:r>
+        <w:rPr>
+          <w:rFonts w:ascii="Cambria" w:hAnsi="Cambria"/>
+          <w:sz w:val="24"/>
+          <w:szCs w:val="24"/>
+        </w:rPr>
+        <w:t xml:space="preserve"> features </w:t>
+      </w:r>
+      <w:r>
+        <w:rPr>
+          <w:rFonts w:ascii="Cambria" w:hAnsi="Cambria"/>
+          <w:sz w:val="24"/>
+          <w:szCs w:val="24"/>
+        </w:rPr>
+        <w:t xml:space="preserve">in </w:t>
+      </w:r>
+      <w:r>
+        <w:rPr>
+          <w:rFonts w:ascii="Cambria" w:hAnsi="Cambria"/>
+          <w:sz w:val="24"/>
+          <w:szCs w:val="24"/>
+        </w:rPr>
+        <w:t>the chart above, the Age is a far more critical attribute for our models than the Temperature of Water</w:t>
       </w:r>
       <w:r>
         <w:rPr>
@@ -938,7 +964,6 @@
           <w:szCs w:val="24"/>
         </w:rPr>
       </w:pPr>
-      <w:proofErr w:type="spellStart"/>
       <w:r>
         <w:rPr>
           <w:rStyle w:val="reference-text"/>
@@ -946,37 +971,7 @@
           <w:sz w:val="24"/>
           <w:szCs w:val="24"/>
         </w:rPr>
-        <w:t>Everitt</w:t>
-      </w:r>
-      <w:proofErr w:type="spellEnd"/>
-      <w:r>
-        <w:rPr>
-          <w:rStyle w:val="reference-text"/>
-          <w:rFonts w:ascii="Cambria" w:hAnsi="Cambria"/>
-          <w:sz w:val="24"/>
-          <w:szCs w:val="24"/>
-        </w:rPr>
-        <w:t xml:space="preserve"> B.S., </w:t>
-      </w:r>
-      <w:proofErr w:type="spellStart"/>
-      <w:r>
-        <w:rPr>
-          <w:rStyle w:val="reference-text"/>
-          <w:rFonts w:ascii="Cambria" w:hAnsi="Cambria"/>
-          <w:sz w:val="24"/>
-          <w:szCs w:val="24"/>
-        </w:rPr>
-        <w:t>Skrondal</w:t>
-      </w:r>
-      <w:proofErr w:type="spellEnd"/>
-      <w:r>
-        <w:rPr>
-          <w:rStyle w:val="reference-text"/>
-          <w:rFonts w:ascii="Cambria" w:hAnsi="Cambria"/>
-          <w:sz w:val="24"/>
-          <w:szCs w:val="24"/>
-        </w:rPr>
-        <w:t xml:space="preserve"> A. (2010), </w:t>
+        <w:t xml:space="preserve">Everitt B.S., Skrondal A. (2010), </w:t>
       </w:r>
       <w:r>
         <w:rPr>

</xml_diff>